<commit_message>
add user guide for commit
</commit_message>
<xml_diff>
--- a/Git_User_Guide.docx
+++ b/Git_User_Guide.docx
@@ -4,8 +4,15 @@
   <w:body>
     <w:p>
       <w:r>
-        <w:t>How to create a new repository in Github</w:t>
-      </w:r>
+        <w:t xml:space="preserve">How to create a new repository in </w:t>
+      </w:r>
+      <w:proofErr w:type="spellStart"/>
+      <w:proofErr w:type="gramStart"/>
+      <w:r>
+        <w:t>Github</w:t>
+      </w:r>
+      <w:proofErr w:type="spellEnd"/>
+      <w:proofErr w:type="gramEnd"/>
     </w:p>
     <w:p/>
     <w:p>
@@ -17,7 +24,15 @@
         </w:numPr>
       </w:pPr>
       <w:r>
-        <w:t>Create a new repository in Github website.</w:t>
+        <w:t xml:space="preserve">Create a new repository in </w:t>
+      </w:r>
+      <w:proofErr w:type="spellStart"/>
+      <w:r>
+        <w:t>Github</w:t>
+      </w:r>
+      <w:proofErr w:type="spellEnd"/>
+      <w:r>
+        <w:t xml:space="preserve"> website.</w:t>
       </w:r>
     </w:p>
     <w:p>
@@ -41,8 +56,21 @@
         </w:numPr>
       </w:pPr>
       <w:r>
-        <w:t>In terminal, type: git init</w:t>
-      </w:r>
+        <w:t xml:space="preserve">In terminal, type: </w:t>
+      </w:r>
+      <w:proofErr w:type="spellStart"/>
+      <w:r>
+        <w:t>git</w:t>
+      </w:r>
+      <w:proofErr w:type="spellEnd"/>
+      <w:r>
+        <w:t xml:space="preserve"> </w:t>
+      </w:r>
+      <w:proofErr w:type="spellStart"/>
+      <w:r>
+        <w:t>init</w:t>
+      </w:r>
+      <w:proofErr w:type="spellEnd"/>
     </w:p>
     <w:p>
       <w:pPr>
@@ -52,8 +80,13 @@
           <w:numId w:val="2"/>
         </w:numPr>
       </w:pPr>
-      <w:r>
-        <w:t>git status</w:t>
+      <w:proofErr w:type="spellStart"/>
+      <w:r>
+        <w:t>git</w:t>
+      </w:r>
+      <w:proofErr w:type="spellEnd"/>
+      <w:r>
+        <w:t xml:space="preserve"> status</w:t>
       </w:r>
     </w:p>
     <w:p>
@@ -64,9 +97,19 @@
           <w:numId w:val="2"/>
         </w:numPr>
       </w:pPr>
-      <w:r>
-        <w:t>git add .</w:t>
-      </w:r>
+      <w:proofErr w:type="spellStart"/>
+      <w:r>
+        <w:t>git</w:t>
+      </w:r>
+      <w:proofErr w:type="spellEnd"/>
+      <w:r>
+        <w:t xml:space="preserve"> </w:t>
+      </w:r>
+      <w:proofErr w:type="gramStart"/>
+      <w:r>
+        <w:t>add .</w:t>
+      </w:r>
+      <w:proofErr w:type="gramEnd"/>
     </w:p>
     <w:p>
       <w:pPr>
@@ -76,8 +119,13 @@
           <w:numId w:val="2"/>
         </w:numPr>
       </w:pPr>
-      <w:r>
-        <w:t>git status</w:t>
+      <w:proofErr w:type="spellStart"/>
+      <w:r>
+        <w:t>git</w:t>
+      </w:r>
+      <w:proofErr w:type="spellEnd"/>
+      <w:r>
+        <w:t xml:space="preserve"> status</w:t>
       </w:r>
     </w:p>
     <w:p>
@@ -88,6 +136,7 @@
           <w:numId w:val="2"/>
         </w:numPr>
       </w:pPr>
+      <w:proofErr w:type="spellStart"/>
       <w:r>
         <w:rPr>
           <w:rFonts w:ascii="Menlo" w:hAnsi="Menlo" w:cs="Menlo"/>
@@ -95,17 +144,9 @@
           <w:sz w:val="22"/>
           <w:szCs w:val="22"/>
         </w:rPr>
-        <w:t>git commit -m "first commit"</w:t>
-      </w:r>
-    </w:p>
-    <w:p>
-      <w:pPr>
-        <w:pStyle w:val="ListParagraph"/>
-        <w:numPr>
-          <w:ilvl w:val="0"/>
-          <w:numId w:val="2"/>
-        </w:numPr>
-      </w:pPr>
+        <w:t>git</w:t>
+      </w:r>
+      <w:proofErr w:type="spellEnd"/>
       <w:r>
         <w:rPr>
           <w:rFonts w:ascii="Menlo" w:hAnsi="Menlo" w:cs="Menlo"/>
@@ -113,7 +154,36 @@
           <w:sz w:val="22"/>
           <w:szCs w:val="22"/>
         </w:rPr>
-        <w:t xml:space="preserve">git remote add </w:t>
+        <w:t xml:space="preserve"> commit -m "first commit"</w:t>
+      </w:r>
+    </w:p>
+    <w:p>
+      <w:pPr>
+        <w:pStyle w:val="ListParagraph"/>
+        <w:numPr>
+          <w:ilvl w:val="0"/>
+          <w:numId w:val="2"/>
+        </w:numPr>
+      </w:pPr>
+      <w:proofErr w:type="spellStart"/>
+      <w:r>
+        <w:rPr>
+          <w:rFonts w:ascii="Menlo" w:hAnsi="Menlo" w:cs="Menlo"/>
+          <w:color w:val="000000"/>
+          <w:sz w:val="22"/>
+          <w:szCs w:val="22"/>
+        </w:rPr>
+        <w:t>git</w:t>
+      </w:r>
+      <w:proofErr w:type="spellEnd"/>
+      <w:r>
+        <w:rPr>
+          <w:rFonts w:ascii="Menlo" w:hAnsi="Menlo" w:cs="Menlo"/>
+          <w:color w:val="000000"/>
+          <w:sz w:val="22"/>
+          <w:szCs w:val="22"/>
+        </w:rPr>
+        <w:t xml:space="preserve"> remote add </w:t>
       </w:r>
       <w:hyperlink r:id="rId5" w:history="1">
         <w:r>
@@ -135,6 +205,7 @@
           <w:numId w:val="2"/>
         </w:numPr>
       </w:pPr>
+      <w:proofErr w:type="spellStart"/>
       <w:r>
         <w:rPr>
           <w:rFonts w:ascii="Menlo" w:hAnsi="Menlo" w:cs="Menlo"/>
@@ -142,7 +213,17 @@
           <w:sz w:val="22"/>
           <w:szCs w:val="22"/>
         </w:rPr>
-        <w:t xml:space="preserve">git remote add origin </w:t>
+        <w:t>git</w:t>
+      </w:r>
+      <w:proofErr w:type="spellEnd"/>
+      <w:r>
+        <w:rPr>
+          <w:rFonts w:ascii="Menlo" w:hAnsi="Menlo" w:cs="Menlo"/>
+          <w:color w:val="000000"/>
+          <w:sz w:val="22"/>
+          <w:szCs w:val="22"/>
+        </w:rPr>
+        <w:t xml:space="preserve"> remote add origin </w:t>
       </w:r>
       <w:hyperlink r:id="rId6" w:history="1">
         <w:r>
@@ -164,6 +245,7 @@
           <w:numId w:val="2"/>
         </w:numPr>
       </w:pPr>
+      <w:proofErr w:type="spellStart"/>
       <w:r>
         <w:rPr>
           <w:rFonts w:ascii="Menlo" w:hAnsi="Menlo" w:cs="Menlo"/>
@@ -171,17 +253,9 @@
           <w:sz w:val="22"/>
           <w:szCs w:val="22"/>
         </w:rPr>
-        <w:t>git push origin master</w:t>
-      </w:r>
-    </w:p>
-    <w:p>
-      <w:pPr>
-        <w:pStyle w:val="ListParagraph"/>
-        <w:numPr>
-          <w:ilvl w:val="0"/>
-          <w:numId w:val="2"/>
-        </w:numPr>
-      </w:pPr>
+        <w:t>git</w:t>
+      </w:r>
+      <w:proofErr w:type="spellEnd"/>
       <w:r>
         <w:rPr>
           <w:rFonts w:ascii="Menlo" w:hAnsi="Menlo" w:cs="Menlo"/>
@@ -189,8 +263,68 @@
           <w:sz w:val="22"/>
           <w:szCs w:val="22"/>
         </w:rPr>
-        <w:t>Then type in User name Jin-Linhao, password :Jrxxxxxx</w:t>
-      </w:r>
+        <w:t xml:space="preserve"> push origin master</w:t>
+      </w:r>
+    </w:p>
+    <w:p>
+      <w:pPr>
+        <w:pStyle w:val="ListParagraph"/>
+        <w:numPr>
+          <w:ilvl w:val="0"/>
+          <w:numId w:val="2"/>
+        </w:numPr>
+      </w:pPr>
+      <w:r>
+        <w:rPr>
+          <w:rFonts w:ascii="Menlo" w:hAnsi="Menlo" w:cs="Menlo"/>
+          <w:color w:val="000000"/>
+          <w:sz w:val="22"/>
+          <w:szCs w:val="22"/>
+        </w:rPr>
+        <w:t xml:space="preserve">Then type in User name </w:t>
+      </w:r>
+      <w:proofErr w:type="spellStart"/>
+      <w:r>
+        <w:rPr>
+          <w:rFonts w:ascii="Menlo" w:hAnsi="Menlo" w:cs="Menlo"/>
+          <w:color w:val="000000"/>
+          <w:sz w:val="22"/>
+          <w:szCs w:val="22"/>
+        </w:rPr>
+        <w:t>Jin-Linhao</w:t>
+      </w:r>
+      <w:proofErr w:type="spellEnd"/>
+      <w:r>
+        <w:rPr>
+          <w:rFonts w:ascii="Menlo" w:hAnsi="Menlo" w:cs="Menlo"/>
+          <w:color w:val="000000"/>
+          <w:sz w:val="22"/>
+          <w:szCs w:val="22"/>
+        </w:rPr>
+        <w:t xml:space="preserve">, </w:t>
+      </w:r>
+      <w:proofErr w:type="gramStart"/>
+      <w:r>
+        <w:rPr>
+          <w:rFonts w:ascii="Menlo" w:hAnsi="Menlo" w:cs="Menlo"/>
+          <w:color w:val="000000"/>
+          <w:sz w:val="22"/>
+          <w:szCs w:val="22"/>
+        </w:rPr>
+        <w:t>password :</w:t>
+      </w:r>
+      <w:proofErr w:type="spellStart"/>
+      <w:r>
+        <w:rPr>
+          <w:rFonts w:ascii="Menlo" w:hAnsi="Menlo" w:cs="Menlo"/>
+          <w:color w:val="000000"/>
+          <w:sz w:val="22"/>
+          <w:szCs w:val="22"/>
+        </w:rPr>
+        <w:t>Jrxxxxxx</w:t>
+      </w:r>
+      <w:proofErr w:type="spellEnd"/>
+      <w:proofErr w:type="gramEnd"/>
     </w:p>
     <w:p>
       <w:pPr>
@@ -217,8 +351,13 @@
     <w:p/>
     <w:p>
       <w:r>
-        <w:t>If you want to change the file and push it on Github</w:t>
-      </w:r>
+        <w:t xml:space="preserve">If you want to change the file and push it on </w:t>
+      </w:r>
+      <w:proofErr w:type="spellStart"/>
+      <w:r>
+        <w:t>Github</w:t>
+      </w:r>
+      <w:proofErr w:type="spellEnd"/>
     </w:p>
     <w:p>
       <w:pPr>
@@ -240,8 +379,21 @@
           <w:numId w:val="3"/>
         </w:numPr>
       </w:pPr>
-      <w:r>
-        <w:t>Git status (if you don’t want the change, key in git reset)</w:t>
+      <w:proofErr w:type="spellStart"/>
+      <w:r>
+        <w:t>Git</w:t>
+      </w:r>
+      <w:proofErr w:type="spellEnd"/>
+      <w:r>
+        <w:t xml:space="preserve"> status (if you don’t want the change, key in </w:t>
+      </w:r>
+      <w:proofErr w:type="spellStart"/>
+      <w:r>
+        <w:t>git</w:t>
+      </w:r>
+      <w:proofErr w:type="spellEnd"/>
+      <w:r>
+        <w:t xml:space="preserve"> reset)</w:t>
       </w:r>
     </w:p>
     <w:p>
@@ -252,35 +404,53 @@
           <w:numId w:val="3"/>
         </w:numPr>
       </w:pPr>
-      <w:r>
-        <w:t>Git add .</w:t>
-      </w:r>
-    </w:p>
-    <w:p>
-      <w:pPr>
-        <w:pStyle w:val="ListParagraph"/>
-        <w:numPr>
-          <w:ilvl w:val="0"/>
-          <w:numId w:val="3"/>
-        </w:numPr>
-      </w:pPr>
-      <w:r>
-        <w:t>Git commit</w:t>
-      </w:r>
-    </w:p>
-    <w:p>
-      <w:pPr>
-        <w:pStyle w:val="ListParagraph"/>
-        <w:numPr>
-          <w:ilvl w:val="0"/>
-          <w:numId w:val="3"/>
-        </w:numPr>
-      </w:pPr>
-      <w:r>
-        <w:t>Git push</w:t>
+      <w:proofErr w:type="spellStart"/>
+      <w:r>
+        <w:t>Git</w:t>
+      </w:r>
+      <w:proofErr w:type="spellEnd"/>
+      <w:r>
+        <w:t xml:space="preserve"> add +FOLDERPATH</w:t>
       </w:r>
       <w:bookmarkStart w:id="0" w:name="_GoBack"/>
       <w:bookmarkEnd w:id="0"/>
+    </w:p>
+    <w:p>
+      <w:pPr>
+        <w:pStyle w:val="ListParagraph"/>
+        <w:numPr>
+          <w:ilvl w:val="0"/>
+          <w:numId w:val="3"/>
+        </w:numPr>
+      </w:pPr>
+      <w:proofErr w:type="spellStart"/>
+      <w:r>
+        <w:t>Git</w:t>
+      </w:r>
+      <w:proofErr w:type="spellEnd"/>
+      <w:r>
+        <w:t xml:space="preserve"> commit</w:t>
+      </w:r>
+      <w:r>
+        <w:t xml:space="preserve"> –m “your comments”</w:t>
+      </w:r>
+    </w:p>
+    <w:p>
+      <w:pPr>
+        <w:pStyle w:val="ListParagraph"/>
+        <w:numPr>
+          <w:ilvl w:val="0"/>
+          <w:numId w:val="3"/>
+        </w:numPr>
+      </w:pPr>
+      <w:proofErr w:type="spellStart"/>
+      <w:r>
+        <w:t>Git</w:t>
+      </w:r>
+      <w:proofErr w:type="spellEnd"/>
+      <w:r>
+        <w:t xml:space="preserve"> push</w:t>
+      </w:r>
     </w:p>
     <w:p>
       <w:pPr>

</xml_diff>